<commit_message>
The first README.docx commit
</commit_message>
<xml_diff>
--- a/Single_Digit_7_Segment/Notes/README.docx
+++ b/Single_Digit_7_Segment/Notes/README.docx
@@ -4,7 +4,13 @@
   <w:body>
     <w:p>
       <w:r>
-        <w:t xml:space="preserve">This is a simple project for STM32L476 NUCLEO board to work with a single digit 7-segment LED.  </w:t>
+        <w:t xml:space="preserve">This is a simple project for STM32L476 NUCLEO board to </w:t>
+      </w:r>
+      <w:r>
+        <w:t>drive</w:t>
+      </w:r>
+      <w:r>
+        <w:t xml:space="preserve"> a single digit 7-segment LED.  </w:t>
       </w:r>
     </w:p>
     <w:p>

</xml_diff>

<commit_message>
PC0...PC7 set as GPIO output
</commit_message>
<xml_diff>
--- a/Single_Digit_7_Segment/Notes/README.docx
+++ b/Single_Digit_7_Segment/Notes/README.docx
@@ -88,6 +88,9 @@
     <w:p/>
     <w:p>
       <w:r>
+        <w:rPr>
+          <w:noProof/>
+        </w:rPr>
         <w:lastRenderedPageBreak/>
         <w:drawing>
           <wp:inline distT="0" distB="0" distL="0" distR="0" wp14:anchorId="74225AAC" wp14:editId="621C0CC5">
@@ -1598,51 +1601,6 @@
       </w:tr>
     </w:tbl>
     <w:p/>
-    <w:p>
-      <w:r>
-        <w:t>0: a, b, c, d, e, f --&gt; 1  g --&gt; 0</w:t>
-      </w:r>
-    </w:p>
-    <w:p>
-      <w:r>
-        <w:t>1: b, c --&gt; 1  a, d, e, f, g --&gt; 0</w:t>
-      </w:r>
-    </w:p>
-    <w:p>
-      <w:r>
-        <w:t>2: a, b, g, e, d --&gt; 1  f, c --&gt; 0</w:t>
-      </w:r>
-    </w:p>
-    <w:p>
-      <w:r>
-        <w:t>3: a, b, c, d, g --&gt; 1  f, e --&gt; 0</w:t>
-      </w:r>
-    </w:p>
-    <w:p>
-      <w:r>
-        <w:t>4: f, g, b, c --&gt; 1  a, e, d --&gt; 0</w:t>
-      </w:r>
-    </w:p>
-    <w:p>
-      <w:r>
-        <w:t>5: a, f, g, c, d --&gt; 1  b, e --&gt; 0</w:t>
-      </w:r>
-    </w:p>
-    <w:p>
-      <w:r>
-        <w:t>0 --&gt; PC7...PC0 --&gt; 0b1011,1111 --&gt; 0xBF</w:t>
-      </w:r>
-    </w:p>
-    <w:p>
-      <w:r>
-        <w:t>1 --&gt; PC7...PC0 --&gt; 0b1000,0110 --&gt; 0x86</w:t>
-      </w:r>
-    </w:p>
-    <w:p>
-      <w:r>
-        <w:t>2 --&gt; PC7...PC0 --&gt; 0b</w:t>
-      </w:r>
-    </w:p>
     <w:sectPr>
       <w:pgSz w:w="11906" w:h="16838"/>
       <w:pgMar w:top="1440" w:right="1440" w:bottom="1440" w:left="1440" w:header="708" w:footer="708" w:gutter="0"/>

</xml_diff>